<commit_message>
doc: Revise 3 meeting log typesetting
meeting log for 2024_02_02, 2024_02_07, 2024_02_16 has been simply modified. Meeting log example update.
</commit_message>
<xml_diff>
--- a/doc/Test Document/testing standard.docx
+++ b/doc/Test Document/testing standard.docx
@@ -1684,11 +1684,21 @@
       </w:r>
       <w:r>
         <w:rPr>
+          <w:rFonts w:hint="eastAsia"/>
           <w:b/>
           <w:bCs/>
           <w:sz w:val="30"/>
           <w:szCs w:val="30"/>
         </w:rPr>
+        <w:t xml:space="preserve"> </w:t>
+      </w:r>
+      <w:r>
+        <w:rPr>
+          <w:b/>
+          <w:bCs/>
+          <w:sz w:val="30"/>
+          <w:szCs w:val="30"/>
+        </w:rPr>
         <w:t>static analysis</w:t>
       </w:r>
     </w:p>
@@ -2488,11 +2498,21 @@
       </w:r>
       <w:r>
         <w:rPr>
+          <w:rFonts w:hint="eastAsia"/>
           <w:b/>
           <w:bCs/>
           <w:sz w:val="30"/>
           <w:szCs w:val="30"/>
         </w:rPr>
+        <w:t xml:space="preserve"> </w:t>
+      </w:r>
+      <w:r>
+        <w:rPr>
+          <w:b/>
+          <w:bCs/>
+          <w:sz w:val="30"/>
+          <w:szCs w:val="30"/>
+        </w:rPr>
         <w:t>coverage</w:t>
       </w:r>
     </w:p>
@@ -3050,6 +3070,16 @@
           <w:szCs w:val="30"/>
         </w:rPr>
         <w:t>Ⅴ</w:t>
+      </w:r>
+      <w:r>
+        <w:rPr>
+          <w:rFonts w:hint="eastAsia"/>
+          <w:b/>
+          <w:bCs/>
+          <w:sz w:val="30"/>
+          <w:szCs w:val="30"/>
+        </w:rPr>
+        <w:t xml:space="preserve"> </w:t>
       </w:r>
       <w:r>
         <w:rPr>
@@ -5153,6 +5183,7 @@
   <w:style w:type="character" w:default="1" w:styleId="a0">
     <w:name w:val="Default Paragraph Font"/>
     <w:uiPriority w:val="1"/>
+    <w:semiHidden/>
     <w:unhideWhenUsed/>
   </w:style>
   <w:style w:type="table" w:default="1" w:styleId="a1">

</xml_diff>